<commit_message>
Load (shrunken) map background
</commit_message>
<xml_diff>
--- a/Military Madness.docx
+++ b/Military Madness.docx
@@ -1,6 +1,6 @@
 
 <file path=word/document.xml><?xml version="1.0" encoding="utf-8"?>
-<w:document xmlns:wpc="http://schemas.microsoft.com/office/word/2010/wordprocessingCanvas" xmlns:cx="http://schemas.microsoft.com/office/drawing/2014/chartex" xmlns:cx1="http://schemas.microsoft.com/office/drawing/2015/9/8/chartex" xmlns:cx2="http://schemas.microsoft.com/office/drawing/2015/10/21/chartex" xmlns:cx3="http://schemas.microsoft.com/office/drawing/2016/5/9/chartex" xmlns:cx4="http://schemas.microsoft.com/office/drawing/2016/5/10/chartex" xmlns:cx5="http://schemas.microsoft.com/office/drawing/2016/5/11/chartex" xmlns:cx6="http://schemas.microsoft.com/office/drawing/2016/5/12/chartex" xmlns:cx7="http://schemas.microsoft.com/office/drawing/2016/5/13/chartex" xmlns:cx8="http://schemas.microsoft.com/office/drawing/2016/5/14/chartex" xmlns:mc="http://schemas.openxmlformats.org/markup-compatibility/2006" xmlns:aink="http://schemas.microsoft.com/office/drawing/2016/ink" xmlns:am3d="http://schemas.microsoft.com/office/drawing/2017/model3d" xmlns:o="urn:schemas-microsoft-com:office:office" xmlns:oel="http://schemas.microsoft.com/office/2019/extlst" xmlns:r="http://schemas.openxmlformats.org/officeDocument/2006/relationships" xmlns:m="http://schemas.openxmlformats.org/officeDocument/2006/math" xmlns:v="urn:schemas-microsoft-com:vml" xmlns:wp14="http://schemas.microsoft.com/office/word/2010/wordprocessingDrawing" xmlns:wp="http://schemas.openxmlformats.org/drawingml/2006/wordprocessingDrawing" xmlns:w10="urn:schemas-microsoft-com:office:word" xmlns:w="http://schemas.openxmlformats.org/wordprocessingml/2006/main" xmlns:w14="http://schemas.microsoft.com/office/word/2010/wordml" xmlns:w15="http://schemas.microsoft.com/office/word/2012/wordml" xmlns:w16cex="http://schemas.microsoft.com/office/word/2018/wordml/cex" xmlns:w16cid="http://schemas.microsoft.com/office/word/2016/wordml/cid" xmlns:w16="http://schemas.microsoft.com/office/word/2018/wordml" xmlns:w16du="http://schemas.microsoft.com/office/word/2023/wordml/word16du" xmlns:w16sdtdh="http://schemas.microsoft.com/office/word/2020/wordml/sdtdatahash" xmlns:w16se="http://schemas.microsoft.com/office/word/2015/wordml/symex" xmlns:wpg="http://schemas.microsoft.com/office/word/2010/wordprocessingGroup" xmlns:wpi="http://schemas.microsoft.com/office/word/2010/wordprocessingInk" xmlns:wne="http://schemas.microsoft.com/office/word/2006/wordml" xmlns:wps="http://schemas.microsoft.com/office/word/2010/wordprocessingShape" mc:Ignorable="w14 w15 w16se w16cid w16 w16cex w16sdtdh wp14">
+<w:document xmlns:wpc="http://schemas.microsoft.com/office/word/2010/wordprocessingCanvas" xmlns:cx="http://schemas.microsoft.com/office/drawing/2014/chartex" xmlns:cx1="http://schemas.microsoft.com/office/drawing/2015/9/8/chartex" xmlns:cx2="http://schemas.microsoft.com/office/drawing/2015/10/21/chartex" xmlns:cx3="http://schemas.microsoft.com/office/drawing/2016/5/9/chartex" xmlns:cx4="http://schemas.microsoft.com/office/drawing/2016/5/10/chartex" xmlns:cx5="http://schemas.microsoft.com/office/drawing/2016/5/11/chartex" xmlns:cx6="http://schemas.microsoft.com/office/drawing/2016/5/12/chartex" xmlns:cx7="http://schemas.microsoft.com/office/drawing/2016/5/13/chartex" xmlns:cx8="http://schemas.microsoft.com/office/drawing/2016/5/14/chartex" xmlns:mc="http://schemas.openxmlformats.org/markup-compatibility/2006" xmlns:aink="http://schemas.microsoft.com/office/drawing/2016/ink" xmlns:am3d="http://schemas.microsoft.com/office/drawing/2017/model3d" xmlns:o="urn:schemas-microsoft-com:office:office" xmlns:oel="http://schemas.microsoft.com/office/2019/extlst" xmlns:r="http://schemas.openxmlformats.org/officeDocument/2006/relationships" xmlns:m="http://schemas.openxmlformats.org/officeDocument/2006/math" xmlns:v="urn:schemas-microsoft-com:vml" xmlns:wp14="http://schemas.microsoft.com/office/word/2010/wordprocessingDrawing" xmlns:wp="http://schemas.openxmlformats.org/drawingml/2006/wordprocessingDrawing" xmlns:w10="urn:schemas-microsoft-com:office:word" xmlns:w="http://schemas.openxmlformats.org/wordprocessingml/2006/main" xmlns:w14="http://schemas.microsoft.com/office/word/2010/wordml" xmlns:w15="http://schemas.microsoft.com/office/word/2012/wordml" xmlns:w16cex="http://schemas.microsoft.com/office/word/2018/wordml/cex" xmlns:w16cid="http://schemas.microsoft.com/office/word/2016/wordml/cid" xmlns:w16="http://schemas.microsoft.com/office/word/2018/wordml" xmlns:w16sdtdh="http://schemas.microsoft.com/office/word/2020/wordml/sdtdatahash" xmlns:w16se="http://schemas.microsoft.com/office/word/2015/wordml/symex" xmlns:wpg="http://schemas.microsoft.com/office/word/2010/wordprocessingGroup" xmlns:wpi="http://schemas.microsoft.com/office/word/2010/wordprocessingInk" xmlns:wne="http://schemas.microsoft.com/office/word/2006/wordml" xmlns:wps="http://schemas.microsoft.com/office/word/2010/wordprocessingShape" mc:Ignorable="w14 w15 w16se w16cid w16 w16cex w16sdtdh wp14">
   <w:body>
     <w:p>
       <w:r>
@@ -93,11 +93,9 @@
       <w:r>
         <w:t>3</w:t>
       </w:r>
-      <w:proofErr w:type="gramStart"/>
       <w:r>
         <w:t>: ?</w:t>
       </w:r>
-      <w:proofErr w:type="gramEnd"/>
     </w:p>
     <w:p>
       <w:pPr>
@@ -110,11 +108,9 @@
       <w:r>
         <w:t>10</w:t>
       </w:r>
-      <w:proofErr w:type="gramStart"/>
       <w:r>
         <w:t>: ?</w:t>
       </w:r>
-      <w:proofErr w:type="gramEnd"/>
       <w:r>
         <w:t xml:space="preserve">  Use 17: CTRL</w:t>
       </w:r>
@@ -295,13 +291,8 @@
           <w:numId w:val="2"/>
         </w:numPr>
       </w:pPr>
-      <w:proofErr w:type="gramStart"/>
-      <w:r>
-        <w:t>3  :</w:t>
-      </w:r>
-      <w:proofErr w:type="gramEnd"/>
-      <w:r>
-        <w:t>MOUSE_RIGHT_BTN</w:t>
+      <w:r>
+        <w:t>3  :MOUSE_RIGHT_BTN</w:t>
       </w:r>
     </w:p>
     <w:p>
@@ -358,18 +349,10 @@
         <w:t>passwords and cheats</w:t>
       </w:r>
       <w:r>
-        <w:t xml:space="preserve"> and description of game </w:t>
-      </w:r>
-      <w:proofErr w:type="gramStart"/>
-      <w:r>
-        <w:t xml:space="preserve">factorials </w:t>
-      </w:r>
-      <w:r>
-        <w:t>:</w:t>
-      </w:r>
-      <w:proofErr w:type="gramEnd"/>
-      <w:r>
-        <w:t xml:space="preserve"> </w:t>
+        <w:t xml:space="preserve"> and description of game factorials </w:t>
+      </w:r>
+      <w:r>
+        <w:t xml:space="preserve">: </w:t>
       </w:r>
       <w:hyperlink r:id="rId5" w:history="1">
         <w:r>
@@ -400,6 +383,116 @@
           <w:numId w:val="2"/>
         </w:numPr>
       </w:pPr>
+      <w:r>
+        <w:t xml:space="preserve">Unit image size: 32 </w:t>
+      </w:r>
+      <w:proofErr w:type="spellStart"/>
+      <w:r>
+        <w:t>px</w:t>
+      </w:r>
+      <w:proofErr w:type="spellEnd"/>
+      <w:r>
+        <w:t xml:space="preserve"> x 32 </w:t>
+      </w:r>
+      <w:proofErr w:type="spellStart"/>
+      <w:r>
+        <w:t>px</w:t>
+      </w:r>
+      <w:proofErr w:type="spellEnd"/>
+    </w:p>
+    <w:p>
+      <w:pPr>
+        <w:pStyle w:val="ListParagraph"/>
+        <w:numPr>
+          <w:ilvl w:val="1"/>
+          <w:numId w:val="2"/>
+        </w:numPr>
+      </w:pPr>
+      <w:r>
+        <w:t xml:space="preserve">Copied map unit image size: 35 </w:t>
+      </w:r>
+      <w:proofErr w:type="spellStart"/>
+      <w:r>
+        <w:t>px</w:t>
+      </w:r>
+      <w:proofErr w:type="spellEnd"/>
+      <w:r>
+        <w:t xml:space="preserve"> x 35 </w:t>
+      </w:r>
+      <w:proofErr w:type="spellStart"/>
+      <w:r>
+        <w:t>px</w:t>
+      </w:r>
+      <w:proofErr w:type="spellEnd"/>
+      <w:r>
+        <w:t xml:space="preserve"> (after scale =&gt; double)</w:t>
+      </w:r>
+    </w:p>
+    <w:p>
+      <w:pPr>
+        <w:pStyle w:val="ListParagraph"/>
+        <w:numPr>
+          <w:ilvl w:val="2"/>
+          <w:numId w:val="2"/>
+        </w:numPr>
+      </w:pPr>
+      <w:r>
+        <w:t>difference of 91.4206 %</w:t>
+      </w:r>
+      <w:r>
+        <w:t xml:space="preserve"> ; slightly too large</w:t>
+      </w:r>
+    </w:p>
+    <w:p>
+      <w:pPr>
+        <w:pStyle w:val="ListParagraph"/>
+        <w:numPr>
+          <w:ilvl w:val="2"/>
+          <w:numId w:val="2"/>
+        </w:numPr>
+      </w:pPr>
+      <w:r>
+        <w:t xml:space="preserve">Map scaled to 1.92 %, and the copied unit image is smaller in dimension by 1 </w:t>
+      </w:r>
+      <w:proofErr w:type="spellStart"/>
+      <w:r>
+        <w:t>px</w:t>
+      </w:r>
+      <w:proofErr w:type="spellEnd"/>
+      <w:r>
+        <w:t>.</w:t>
+      </w:r>
+      <w:r>
+        <w:t>; however, visually, the images line up on the map properly.</w:t>
+      </w:r>
+    </w:p>
+    <w:p>
+      <w:pPr>
+        <w:pStyle w:val="ListParagraph"/>
+        <w:numPr>
+          <w:ilvl w:val="0"/>
+          <w:numId w:val="2"/>
+        </w:numPr>
+      </w:pPr>
+      <w:r>
+        <w:t xml:space="preserve">Was able to load map gif files with either </w:t>
+      </w:r>
+      <w:proofErr w:type="spellStart"/>
+      <w:r>
+        <w:t>FileInputStream</w:t>
+      </w:r>
+      <w:proofErr w:type="spellEnd"/>
+      <w:r>
+        <w:t xml:space="preserve"> (see commented-out code in Model.java) or Graphics2D (see </w:t>
+      </w:r>
+      <w:proofErr w:type="spellStart"/>
+      <w:r>
+        <w:t>displayFactory</w:t>
+      </w:r>
+      <w:proofErr w:type="spellEnd"/>
+      <w:r>
+        <w:t>()).</w:t>
+      </w:r>
     </w:p>
     <w:p>
       <w:pPr>
@@ -418,7 +511,7 @@
 </file>
 
 <file path=word/numbering.xml><?xml version="1.0" encoding="utf-8"?>
-<w:numbering xmlns:wpc="http://schemas.microsoft.com/office/word/2010/wordprocessingCanvas" xmlns:cx="http://schemas.microsoft.com/office/drawing/2014/chartex" xmlns:cx1="http://schemas.microsoft.com/office/drawing/2015/9/8/chartex" xmlns:cx2="http://schemas.microsoft.com/office/drawing/2015/10/21/chartex" xmlns:cx3="http://schemas.microsoft.com/office/drawing/2016/5/9/chartex" xmlns:cx4="http://schemas.microsoft.com/office/drawing/2016/5/10/chartex" xmlns:cx5="http://schemas.microsoft.com/office/drawing/2016/5/11/chartex" xmlns:cx6="http://schemas.microsoft.com/office/drawing/2016/5/12/chartex" xmlns:cx7="http://schemas.microsoft.com/office/drawing/2016/5/13/chartex" xmlns:cx8="http://schemas.microsoft.com/office/drawing/2016/5/14/chartex" xmlns:mc="http://schemas.openxmlformats.org/markup-compatibility/2006" xmlns:aink="http://schemas.microsoft.com/office/drawing/2016/ink" xmlns:am3d="http://schemas.microsoft.com/office/drawing/2017/model3d" xmlns:o="urn:schemas-microsoft-com:office:office" xmlns:oel="http://schemas.microsoft.com/office/2019/extlst" xmlns:r="http://schemas.openxmlformats.org/officeDocument/2006/relationships" xmlns:m="http://schemas.openxmlformats.org/officeDocument/2006/math" xmlns:v="urn:schemas-microsoft-com:vml" xmlns:wp14="http://schemas.microsoft.com/office/word/2010/wordprocessingDrawing" xmlns:wp="http://schemas.openxmlformats.org/drawingml/2006/wordprocessingDrawing" xmlns:w10="urn:schemas-microsoft-com:office:word" xmlns:w="http://schemas.openxmlformats.org/wordprocessingml/2006/main" xmlns:w14="http://schemas.microsoft.com/office/word/2010/wordml" xmlns:w15="http://schemas.microsoft.com/office/word/2012/wordml" xmlns:w16cex="http://schemas.microsoft.com/office/word/2018/wordml/cex" xmlns:w16cid="http://schemas.microsoft.com/office/word/2016/wordml/cid" xmlns:w16="http://schemas.microsoft.com/office/word/2018/wordml" xmlns:w16du="http://schemas.microsoft.com/office/word/2023/wordml/word16du" xmlns:w16sdtdh="http://schemas.microsoft.com/office/word/2020/wordml/sdtdatahash" xmlns:w16se="http://schemas.microsoft.com/office/word/2015/wordml/symex" xmlns:wpg="http://schemas.microsoft.com/office/word/2010/wordprocessingGroup" xmlns:wpi="http://schemas.microsoft.com/office/word/2010/wordprocessingInk" xmlns:wne="http://schemas.microsoft.com/office/word/2006/wordml" xmlns:wps="http://schemas.microsoft.com/office/word/2010/wordprocessingShape" mc:Ignorable="w14 w15 w16se w16cid w16 w16cex w16sdtdh wp14">
+<w:numbering xmlns:wpc="http://schemas.microsoft.com/office/word/2010/wordprocessingCanvas" xmlns:cx="http://schemas.microsoft.com/office/drawing/2014/chartex" xmlns:cx1="http://schemas.microsoft.com/office/drawing/2015/9/8/chartex" xmlns:cx2="http://schemas.microsoft.com/office/drawing/2015/10/21/chartex" xmlns:cx3="http://schemas.microsoft.com/office/drawing/2016/5/9/chartex" xmlns:cx4="http://schemas.microsoft.com/office/drawing/2016/5/10/chartex" xmlns:cx5="http://schemas.microsoft.com/office/drawing/2016/5/11/chartex" xmlns:cx6="http://schemas.microsoft.com/office/drawing/2016/5/12/chartex" xmlns:cx7="http://schemas.microsoft.com/office/drawing/2016/5/13/chartex" xmlns:cx8="http://schemas.microsoft.com/office/drawing/2016/5/14/chartex" xmlns:mc="http://schemas.openxmlformats.org/markup-compatibility/2006" xmlns:aink="http://schemas.microsoft.com/office/drawing/2016/ink" xmlns:am3d="http://schemas.microsoft.com/office/drawing/2017/model3d" xmlns:o="urn:schemas-microsoft-com:office:office" xmlns:oel="http://schemas.microsoft.com/office/2019/extlst" xmlns:r="http://schemas.openxmlformats.org/officeDocument/2006/relationships" xmlns:m="http://schemas.openxmlformats.org/officeDocument/2006/math" xmlns:v="urn:schemas-microsoft-com:vml" xmlns:wp14="http://schemas.microsoft.com/office/word/2010/wordprocessingDrawing" xmlns:wp="http://schemas.openxmlformats.org/drawingml/2006/wordprocessingDrawing" xmlns:w10="urn:schemas-microsoft-com:office:word" xmlns:w="http://schemas.openxmlformats.org/wordprocessingml/2006/main" xmlns:w14="http://schemas.microsoft.com/office/word/2010/wordml" xmlns:w15="http://schemas.microsoft.com/office/word/2012/wordml" xmlns:w16cex="http://schemas.microsoft.com/office/word/2018/wordml/cex" xmlns:w16cid="http://schemas.microsoft.com/office/word/2016/wordml/cid" xmlns:w16="http://schemas.microsoft.com/office/word/2018/wordml" xmlns:w16sdtdh="http://schemas.microsoft.com/office/word/2020/wordml/sdtdatahash" xmlns:w16se="http://schemas.microsoft.com/office/word/2015/wordml/symex" xmlns:wpg="http://schemas.microsoft.com/office/word/2010/wordprocessingGroup" xmlns:wpi="http://schemas.microsoft.com/office/word/2010/wordprocessingInk" xmlns:wne="http://schemas.microsoft.com/office/word/2006/wordml" xmlns:wps="http://schemas.microsoft.com/office/word/2010/wordprocessingShape" mc:Ignorable="w14 w15 w16se w16cid w16 w16cex w16sdtdh wp14">
   <w:abstractNum w:abstractNumId="0" w15:restartNumberingAfterBreak="0">
     <w:nsid w:val="009045C5"/>
     <w:multiLevelType w:val="hybridMultilevel"/>
@@ -560,7 +653,7 @@
         <w:rFonts w:ascii="Courier New" w:hAnsi="Courier New" w:cs="Courier New" w:hint="default"/>
       </w:rPr>
     </w:lvl>
-    <w:lvl w:ilvl="2" w:tplc="10090005" w:tentative="1">
+    <w:lvl w:ilvl="2" w:tplc="10090005">
       <w:start w:val="1"/>
       <w:numFmt w:val="bullet"/>
       <w:lvlText w:val=""/>

</xml_diff>

<commit_message>
Draw map image to HexGridPanel
</commit_message>
<xml_diff>
--- a/Military Madness.docx
+++ b/Military Madness.docx
@@ -29,13 +29,8 @@
       <w:r>
         <w:t xml:space="preserve">Loading gif files with </w:t>
       </w:r>
-      <w:proofErr w:type="spellStart"/>
-      <w:r>
-        <w:t>FileInputStream</w:t>
-      </w:r>
-      <w:proofErr w:type="spellEnd"/>
-      <w:r>
-        <w:t xml:space="preserve"> works</w:t>
+      <w:r>
+        <w:t>FileInputStream works</w:t>
       </w:r>
       <w:r>
         <w:t>.</w:t>
@@ -49,13 +44,8 @@
           <w:numId w:val="2"/>
         </w:numPr>
       </w:pPr>
-      <w:proofErr w:type="spellStart"/>
-      <w:r>
-        <w:t>InputStream</w:t>
-      </w:r>
-      <w:proofErr w:type="spellEnd"/>
-      <w:r>
-        <w:t xml:space="preserve"> doesn’t work; commented out.</w:t>
+      <w:r>
+        <w:t>InputStream doesn’t work; commented out.</w:t>
       </w:r>
     </w:p>
     <w:p>
@@ -384,48 +374,19 @@
         </w:numPr>
       </w:pPr>
       <w:r>
-        <w:t xml:space="preserve">Unit image size: 32 </w:t>
-      </w:r>
-      <w:proofErr w:type="spellStart"/>
-      <w:r>
-        <w:t>px</w:t>
-      </w:r>
-      <w:proofErr w:type="spellEnd"/>
-      <w:r>
-        <w:t xml:space="preserve"> x 32 </w:t>
-      </w:r>
-      <w:proofErr w:type="spellStart"/>
-      <w:r>
-        <w:t>px</w:t>
-      </w:r>
-      <w:proofErr w:type="spellEnd"/>
-    </w:p>
-    <w:p>
-      <w:pPr>
-        <w:pStyle w:val="ListParagraph"/>
-        <w:numPr>
-          <w:ilvl w:val="1"/>
-          <w:numId w:val="2"/>
-        </w:numPr>
-      </w:pPr>
-      <w:r>
-        <w:t xml:space="preserve">Copied map unit image size: 35 </w:t>
-      </w:r>
-      <w:proofErr w:type="spellStart"/>
-      <w:r>
-        <w:t>px</w:t>
-      </w:r>
-      <w:proofErr w:type="spellEnd"/>
-      <w:r>
-        <w:t xml:space="preserve"> x 35 </w:t>
-      </w:r>
-      <w:proofErr w:type="spellStart"/>
-      <w:r>
-        <w:t>px</w:t>
-      </w:r>
-      <w:proofErr w:type="spellEnd"/>
-      <w:r>
-        <w:t xml:space="preserve"> (after scale =&gt; double)</w:t>
+        <w:t>Unit image size: 32 px x 32 px</w:t>
+      </w:r>
+    </w:p>
+    <w:p>
+      <w:pPr>
+        <w:pStyle w:val="ListParagraph"/>
+        <w:numPr>
+          <w:ilvl w:val="1"/>
+          <w:numId w:val="2"/>
+        </w:numPr>
+      </w:pPr>
+      <w:r>
+        <w:t>Copied map unit image size: 35 px x 35 px (after scale =&gt; double)</w:t>
       </w:r>
     </w:p>
     <w:p>
@@ -452,18 +413,305 @@
         </w:numPr>
       </w:pPr>
       <w:r>
-        <w:t xml:space="preserve">Map scaled to 1.92 %, and the copied unit image is smaller in dimension by 1 </w:t>
-      </w:r>
-      <w:proofErr w:type="spellStart"/>
-      <w:r>
-        <w:t>px</w:t>
-      </w:r>
-      <w:proofErr w:type="spellEnd"/>
+        <w:t>Map scaled to 1.92 %, and the copied unit image is smaller in dimension by 1 px.</w:t>
+      </w:r>
+      <w:r>
+        <w:t>; however, visually, the images line up on the map properly.</w:t>
+      </w:r>
+    </w:p>
+    <w:p>
+      <w:pPr>
+        <w:pStyle w:val="ListParagraph"/>
+        <w:numPr>
+          <w:ilvl w:val="0"/>
+          <w:numId w:val="2"/>
+        </w:numPr>
+      </w:pPr>
+      <w:r>
+        <w:t>Was able to load map gif files with either FileInputStream (see commented-out code in Model.java) or Graphics2D (see displayFactory()).</w:t>
+      </w:r>
+    </w:p>
+    <w:p>
+      <w:pPr>
+        <w:pStyle w:val="ListParagraph"/>
+        <w:numPr>
+          <w:ilvl w:val="0"/>
+          <w:numId w:val="2"/>
+        </w:numPr>
+      </w:pPr>
+      <w:r>
+        <w:t>Revolt map is 474 x 323</w:t>
+      </w:r>
+    </w:p>
+    <w:p>
+      <w:pPr>
+        <w:pStyle w:val="HTMLPreformatted"/>
+        <w:numPr>
+          <w:ilvl w:val="0"/>
+          <w:numId w:val="2"/>
+        </w:numPr>
+        <w:shd w:val="clear" w:color="auto" w:fill="FFFFFF"/>
+        <w:rPr>
+          <w:color w:val="000000"/>
+        </w:rPr>
+      </w:pPr>
+      <w:r>
+        <w:rPr>
+          <w:color w:val="000000"/>
+        </w:rPr>
+        <w:t xml:space="preserve">Graphics2D g2 = (Graphics2D) </w:t>
+      </w:r>
+      <w:r>
+        <w:rPr>
+          <w:b/>
+          <w:bCs/>
+          <w:color w:val="000080"/>
+        </w:rPr>
+        <w:t>this</w:t>
+      </w:r>
+      <w:r>
+        <w:rPr>
+          <w:color w:val="000000"/>
+        </w:rPr>
+        <w:t>.getGraphics();</w:t>
+      </w:r>
+    </w:p>
+    <w:p>
+      <w:pPr>
+        <w:pStyle w:val="ListParagraph"/>
+        <w:shd w:val="clear" w:color="auto" w:fill="FFFFFF"/>
+        <w:tabs>
+          <w:tab w:val="left" w:pos="916"/>
+          <w:tab w:val="left" w:pos="1832"/>
+          <w:tab w:val="left" w:pos="2748"/>
+          <w:tab w:val="left" w:pos="3664"/>
+          <w:tab w:val="left" w:pos="4580"/>
+          <w:tab w:val="left" w:pos="5496"/>
+          <w:tab w:val="left" w:pos="6412"/>
+          <w:tab w:val="left" w:pos="7328"/>
+          <w:tab w:val="left" w:pos="8244"/>
+          <w:tab w:val="left" w:pos="9160"/>
+          <w:tab w:val="left" w:pos="10076"/>
+          <w:tab w:val="left" w:pos="10992"/>
+          <w:tab w:val="left" w:pos="11908"/>
+          <w:tab w:val="left" w:pos="12824"/>
+          <w:tab w:val="left" w:pos="13740"/>
+          <w:tab w:val="left" w:pos="14656"/>
+        </w:tabs>
+        <w:spacing w:after="0" w:line="240" w:lineRule="auto"/>
+        <w:ind w:left="1440"/>
+        <w:rPr>
+          <w:rFonts w:ascii="Courier New" w:eastAsia="Times New Roman" w:hAnsi="Courier New" w:cs="Courier New"/>
+          <w:color w:val="000000"/>
+          <w:kern w:val="0"/>
+          <w:sz w:val="20"/>
+          <w:szCs w:val="20"/>
+          <w:lang w:eastAsia="en-CA"/>
+          <w14:ligatures w14:val="none"/>
+        </w:rPr>
+      </w:pPr>
+      <w:r>
+        <w:rPr>
+          <w:rFonts w:ascii="Courier New" w:eastAsia="Times New Roman" w:hAnsi="Courier New" w:cs="Courier New"/>
+          <w:color w:val="000000"/>
+          <w:kern w:val="0"/>
+          <w:sz w:val="20"/>
+          <w:szCs w:val="20"/>
+          <w:lang w:eastAsia="en-CA"/>
+          <w14:ligatures w14:val="none"/>
+        </w:rPr>
+        <w:lastRenderedPageBreak/>
+        <w:t>g2.drawImage(ModelManager.</w:t>
+      </w:r>
+      <w:r>
+        <w:rPr>
+          <w:rFonts w:ascii="Courier New" w:eastAsia="Times New Roman" w:hAnsi="Courier New" w:cs="Courier New"/>
+          <w:i/>
+          <w:iCs/>
+          <w:color w:val="000000"/>
+          <w:kern w:val="0"/>
+          <w:sz w:val="20"/>
+          <w:szCs w:val="20"/>
+          <w:lang w:eastAsia="en-CA"/>
+          <w14:ligatures w14:val="none"/>
+        </w:rPr>
+        <w:t>getModel</w:t>
+      </w:r>
+      <w:r>
+        <w:rPr>
+          <w:rFonts w:ascii="Courier New" w:eastAsia="Times New Roman" w:hAnsi="Courier New" w:cs="Courier New"/>
+          <w:color w:val="000000"/>
+          <w:kern w:val="0"/>
+          <w:sz w:val="20"/>
+          <w:szCs w:val="20"/>
+          <w:lang w:eastAsia="en-CA"/>
+          <w14:ligatures w14:val="none"/>
+        </w:rPr>
+        <w:t>(</w:t>
+      </w:r>
+      <w:r>
+        <w:rPr>
+          <w:rFonts w:ascii="Courier New" w:eastAsia="Times New Roman" w:hAnsi="Courier New" w:cs="Courier New"/>
+          <w:b/>
+          <w:bCs/>
+          <w:color w:val="008000"/>
+          <w:kern w:val="0"/>
+          <w:sz w:val="20"/>
+          <w:szCs w:val="20"/>
+          <w:lang w:eastAsia="en-CA"/>
+          <w14:ligatures w14:val="none"/>
+        </w:rPr>
+        <w:t>"bd01"</w:t>
+      </w:r>
+      <w:r>
+        <w:rPr>
+          <w:rFonts w:ascii="Courier New" w:eastAsia="Times New Roman" w:hAnsi="Courier New" w:cs="Courier New"/>
+          <w:color w:val="000000"/>
+          <w:kern w:val="0"/>
+          <w:sz w:val="20"/>
+          <w:szCs w:val="20"/>
+          <w:lang w:eastAsia="en-CA"/>
+          <w14:ligatures w14:val="none"/>
+        </w:rPr>
+        <w:t>).getImage(),</w:t>
+      </w:r>
+      <w:r>
+        <w:rPr>
+          <w:rFonts w:ascii="Courier New" w:eastAsia="Times New Roman" w:hAnsi="Courier New" w:cs="Courier New"/>
+          <w:color w:val="000000"/>
+          <w:kern w:val="0"/>
+          <w:sz w:val="20"/>
+          <w:szCs w:val="20"/>
+          <w:lang w:eastAsia="en-CA"/>
+          <w14:ligatures w14:val="none"/>
+        </w:rPr>
+        <w:br/>
+        <w:t xml:space="preserve">        i * getWidth() , j * getHeight() , getWidth() , getHeight() , </w:t>
+      </w:r>
+      <w:r>
+        <w:rPr>
+          <w:rFonts w:ascii="Courier New" w:eastAsia="Times New Roman" w:hAnsi="Courier New" w:cs="Courier New"/>
+          <w:b/>
+          <w:bCs/>
+          <w:color w:val="000080"/>
+          <w:kern w:val="0"/>
+          <w:sz w:val="20"/>
+          <w:szCs w:val="20"/>
+          <w:lang w:eastAsia="en-CA"/>
+          <w14:ligatures w14:val="none"/>
+        </w:rPr>
+        <w:t>this</w:t>
+      </w:r>
+      <w:r>
+        <w:rPr>
+          <w:rFonts w:ascii="Courier New" w:eastAsia="Times New Roman" w:hAnsi="Courier New" w:cs="Courier New"/>
+          <w:color w:val="000000"/>
+          <w:kern w:val="0"/>
+          <w:sz w:val="20"/>
+          <w:szCs w:val="20"/>
+          <w:lang w:eastAsia="en-CA"/>
+          <w14:ligatures w14:val="none"/>
+        </w:rPr>
+        <w:t>);</w:t>
+      </w:r>
+    </w:p>
+    <w:p>
+      <w:pPr>
+        <w:pStyle w:val="ListParagraph"/>
+        <w:numPr>
+          <w:ilvl w:val="1"/>
+          <w:numId w:val="2"/>
+        </w:numPr>
+      </w:pPr>
+      <w:r>
+        <w:t xml:space="preserve">Drawing image on JPanel: </w:t>
+      </w:r>
+      <w:hyperlink r:id="rId6" w:anchor="13238468" w:history="1">
+        <w:r>
+          <w:rPr>
+            <w:rStyle w:val="Hyperlink"/>
+          </w:rPr>
+          <w:t>https://stackoverflow.com/questions/13237908/loading-image-in-java-code-from-c-drive/13238468#13238468</w:t>
+        </w:r>
+      </w:hyperlink>
+    </w:p>
+    <w:p>
+      <w:pPr>
+        <w:pStyle w:val="ListParagraph"/>
+        <w:numPr>
+          <w:ilvl w:val="1"/>
+          <w:numId w:val="2"/>
+        </w:numPr>
+      </w:pPr>
+      <w:hyperlink r:id="rId7" w:history="1">
+        <w:r>
+          <w:rPr>
+            <w:rStyle w:val="Hyperlink"/>
+          </w:rPr>
+          <w:t>JPanel vs JFrame</w:t>
+        </w:r>
+      </w:hyperlink>
+    </w:p>
+    <w:p>
+      <w:r>
+        <w:t>June 15, 2023</w:t>
+      </w:r>
+    </w:p>
+    <w:p>
+      <w:pPr>
+        <w:pStyle w:val="ListParagraph"/>
+        <w:numPr>
+          <w:ilvl w:val="0"/>
+          <w:numId w:val="3"/>
+        </w:numPr>
+      </w:pPr>
+      <w:r>
+        <w:t>Each hex is 50 px in height.</w:t>
+      </w:r>
+    </w:p>
+    <w:p>
+      <w:pPr>
+        <w:pStyle w:val="ListParagraph"/>
+        <w:numPr>
+          <w:ilvl w:val="1"/>
+          <w:numId w:val="3"/>
+        </w:numPr>
+      </w:pPr>
+      <w:r>
+        <w:t>Therefore, Revolt’s dimensions are 15 * 50, 10 * 50 = (750,  500)</w:t>
+      </w:r>
       <w:r>
         <w:t>.</w:t>
       </w:r>
-      <w:r>
-        <w:t>; however, visually, the images line up on the map properly.</w:t>
+    </w:p>
+    <w:p>
+      <w:pPr>
+        <w:pStyle w:val="ListParagraph"/>
+        <w:numPr>
+          <w:ilvl w:val="2"/>
+          <w:numId w:val="3"/>
+        </w:numPr>
+      </w:pPr>
+      <w:r>
+        <w:t xml:space="preserve">This appears to more closely match the dimensions displayed in the viewport, albeit with some </w:t>
+      </w:r>
+      <w:r>
+        <w:t>off-center</w:t>
+      </w:r>
+      <w:r>
+        <w:t xml:space="preserve"> placement.</w:t>
+      </w:r>
+    </w:p>
+    <w:p>
+      <w:pPr>
+        <w:pStyle w:val="ListParagraph"/>
+        <w:numPr>
+          <w:ilvl w:val="2"/>
+          <w:numId w:val="3"/>
+        </w:numPr>
+      </w:pPr>
+      <w:r>
+        <w:t>In HexGridPanel.paintComponent(), it appears that the size of the HexGridPanel is 813 x 512, therefore, that may be the default size of the image to place.</w:t>
       </w:r>
     </w:p>
     <w:p>
@@ -471,34 +719,18 @@
         <w:pStyle w:val="ListParagraph"/>
         <w:numPr>
           <w:ilvl w:val="0"/>
-          <w:numId w:val="2"/>
-        </w:numPr>
-      </w:pPr>
-      <w:r>
-        <w:t xml:space="preserve">Was able to load map gif files with either </w:t>
-      </w:r>
-      <w:proofErr w:type="spellStart"/>
-      <w:r>
-        <w:t>FileInputStream</w:t>
-      </w:r>
-      <w:proofErr w:type="spellEnd"/>
-      <w:r>
-        <w:t xml:space="preserve"> (see commented-out code in Model.java) or Graphics2D (see </w:t>
-      </w:r>
-      <w:proofErr w:type="spellStart"/>
-      <w:r>
-        <w:t>displayFactory</w:t>
-      </w:r>
-      <w:proofErr w:type="spellEnd"/>
-      <w:r>
-        <w:t>()).</w:t>
-      </w:r>
-    </w:p>
-    <w:p>
-      <w:pPr>
-        <w:pStyle w:val="ListParagraph"/>
-        <w:ind w:left="2160"/>
-      </w:pPr>
+          <w:numId w:val="3"/>
+        </w:numPr>
+      </w:pPr>
+      <w:r>
+        <w:t xml:space="preserve">It may prove more favorable to place icons in maps for </w:t>
+      </w:r>
+      <w:r>
+        <w:t xml:space="preserve">the </w:t>
+      </w:r>
+      <w:r>
+        <w:t>terrain.</w:t>
+      </w:r>
     </w:p>
     <w:sectPr>
       <w:pgSz w:w="12240" w:h="15840"/>
@@ -628,7 +860,7 @@
   <w:abstractNum w:abstractNumId="1" w15:restartNumberingAfterBreak="0">
     <w:nsid w:val="4AC05A24"/>
     <w:multiLevelType w:val="hybridMultilevel"/>
-    <w:tmpl w:val="DF1A76F2"/>
+    <w:tmpl w:val="12EC4BA4"/>
     <w:lvl w:ilvl="0" w:tplc="10090001">
       <w:start w:val="1"/>
       <w:numFmt w:val="bullet"/>
@@ -732,6 +964,119 @@
       <w:lvlJc w:val="left"/>
       <w:pPr>
         <w:ind w:left="7200" w:hanging="360"/>
+      </w:pPr>
+      <w:rPr>
+        <w:rFonts w:ascii="Wingdings" w:hAnsi="Wingdings" w:hint="default"/>
+      </w:rPr>
+    </w:lvl>
+  </w:abstractNum>
+  <w:abstractNum w:abstractNumId="2" w15:restartNumberingAfterBreak="0">
+    <w:nsid w:val="564D7E38"/>
+    <w:multiLevelType w:val="hybridMultilevel"/>
+    <w:tmpl w:val="376810E4"/>
+    <w:lvl w:ilvl="0" w:tplc="10090001">
+      <w:start w:val="1"/>
+      <w:numFmt w:val="bullet"/>
+      <w:lvlText w:val=""/>
+      <w:lvlJc w:val="left"/>
+      <w:pPr>
+        <w:ind w:left="720" w:hanging="360"/>
+      </w:pPr>
+      <w:rPr>
+        <w:rFonts w:ascii="Symbol" w:hAnsi="Symbol" w:hint="default"/>
+      </w:rPr>
+    </w:lvl>
+    <w:lvl w:ilvl="1" w:tplc="10090003">
+      <w:start w:val="1"/>
+      <w:numFmt w:val="bullet"/>
+      <w:lvlText w:val="o"/>
+      <w:lvlJc w:val="left"/>
+      <w:pPr>
+        <w:ind w:left="1440" w:hanging="360"/>
+      </w:pPr>
+      <w:rPr>
+        <w:rFonts w:ascii="Courier New" w:hAnsi="Courier New" w:cs="Courier New" w:hint="default"/>
+      </w:rPr>
+    </w:lvl>
+    <w:lvl w:ilvl="2" w:tplc="10090005">
+      <w:start w:val="1"/>
+      <w:numFmt w:val="bullet"/>
+      <w:lvlText w:val=""/>
+      <w:lvlJc w:val="left"/>
+      <w:pPr>
+        <w:ind w:left="2160" w:hanging="360"/>
+      </w:pPr>
+      <w:rPr>
+        <w:rFonts w:ascii="Wingdings" w:hAnsi="Wingdings" w:hint="default"/>
+      </w:rPr>
+    </w:lvl>
+    <w:lvl w:ilvl="3" w:tplc="10090001" w:tentative="1">
+      <w:start w:val="1"/>
+      <w:numFmt w:val="bullet"/>
+      <w:lvlText w:val=""/>
+      <w:lvlJc w:val="left"/>
+      <w:pPr>
+        <w:ind w:left="2880" w:hanging="360"/>
+      </w:pPr>
+      <w:rPr>
+        <w:rFonts w:ascii="Symbol" w:hAnsi="Symbol" w:hint="default"/>
+      </w:rPr>
+    </w:lvl>
+    <w:lvl w:ilvl="4" w:tplc="10090003" w:tentative="1">
+      <w:start w:val="1"/>
+      <w:numFmt w:val="bullet"/>
+      <w:lvlText w:val="o"/>
+      <w:lvlJc w:val="left"/>
+      <w:pPr>
+        <w:ind w:left="3600" w:hanging="360"/>
+      </w:pPr>
+      <w:rPr>
+        <w:rFonts w:ascii="Courier New" w:hAnsi="Courier New" w:cs="Courier New" w:hint="default"/>
+      </w:rPr>
+    </w:lvl>
+    <w:lvl w:ilvl="5" w:tplc="10090005" w:tentative="1">
+      <w:start w:val="1"/>
+      <w:numFmt w:val="bullet"/>
+      <w:lvlText w:val=""/>
+      <w:lvlJc w:val="left"/>
+      <w:pPr>
+        <w:ind w:left="4320" w:hanging="360"/>
+      </w:pPr>
+      <w:rPr>
+        <w:rFonts w:ascii="Wingdings" w:hAnsi="Wingdings" w:hint="default"/>
+      </w:rPr>
+    </w:lvl>
+    <w:lvl w:ilvl="6" w:tplc="10090001" w:tentative="1">
+      <w:start w:val="1"/>
+      <w:numFmt w:val="bullet"/>
+      <w:lvlText w:val=""/>
+      <w:lvlJc w:val="left"/>
+      <w:pPr>
+        <w:ind w:left="5040" w:hanging="360"/>
+      </w:pPr>
+      <w:rPr>
+        <w:rFonts w:ascii="Symbol" w:hAnsi="Symbol" w:hint="default"/>
+      </w:rPr>
+    </w:lvl>
+    <w:lvl w:ilvl="7" w:tplc="10090003" w:tentative="1">
+      <w:start w:val="1"/>
+      <w:numFmt w:val="bullet"/>
+      <w:lvlText w:val="o"/>
+      <w:lvlJc w:val="left"/>
+      <w:pPr>
+        <w:ind w:left="5760" w:hanging="360"/>
+      </w:pPr>
+      <w:rPr>
+        <w:rFonts w:ascii="Courier New" w:hAnsi="Courier New" w:cs="Courier New" w:hint="default"/>
+      </w:rPr>
+    </w:lvl>
+    <w:lvl w:ilvl="8" w:tplc="10090005" w:tentative="1">
+      <w:start w:val="1"/>
+      <w:numFmt w:val="bullet"/>
+      <w:lvlText w:val=""/>
+      <w:lvlJc w:val="left"/>
+      <w:pPr>
+        <w:ind w:left="6480" w:hanging="360"/>
       </w:pPr>
       <w:rPr>
         <w:rFonts w:ascii="Wingdings" w:hAnsi="Wingdings" w:hint="default"/>
@@ -743,6 +1088,9 @@
   </w:num>
   <w:num w:numId="2" w16cid:durableId="437527145">
     <w:abstractNumId w:val="1"/>
+  </w:num>
+  <w:num w:numId="3" w16cid:durableId="437068567">
+    <w:abstractNumId w:val="2"/>
   </w:num>
 </w:numbering>
 </file>
@@ -1209,6 +1557,58 @@
       <w:shd w:val="clear" w:color="auto" w:fill="E1DFDD"/>
     </w:rPr>
   </w:style>
+  <w:style w:type="paragraph" w:styleId="HTMLPreformatted">
+    <w:name w:val="HTML Preformatted"/>
+    <w:basedOn w:val="Normal"/>
+    <w:link w:val="HTMLPreformattedChar"/>
+    <w:uiPriority w:val="99"/>
+    <w:unhideWhenUsed/>
+    <w:rsid w:val="006015CB"/>
+    <w:pPr>
+      <w:tabs>
+        <w:tab w:val="left" w:pos="916"/>
+        <w:tab w:val="left" w:pos="1832"/>
+        <w:tab w:val="left" w:pos="2748"/>
+        <w:tab w:val="left" w:pos="3664"/>
+        <w:tab w:val="left" w:pos="4580"/>
+        <w:tab w:val="left" w:pos="5496"/>
+        <w:tab w:val="left" w:pos="6412"/>
+        <w:tab w:val="left" w:pos="7328"/>
+        <w:tab w:val="left" w:pos="8244"/>
+        <w:tab w:val="left" w:pos="9160"/>
+        <w:tab w:val="left" w:pos="10076"/>
+        <w:tab w:val="left" w:pos="10992"/>
+        <w:tab w:val="left" w:pos="11908"/>
+        <w:tab w:val="left" w:pos="12824"/>
+        <w:tab w:val="left" w:pos="13740"/>
+        <w:tab w:val="left" w:pos="14656"/>
+      </w:tabs>
+      <w:spacing w:after="0" w:line="240" w:lineRule="auto"/>
+    </w:pPr>
+    <w:rPr>
+      <w:rFonts w:ascii="Courier New" w:eastAsia="Times New Roman" w:hAnsi="Courier New" w:cs="Courier New"/>
+      <w:kern w:val="0"/>
+      <w:sz w:val="20"/>
+      <w:szCs w:val="20"/>
+      <w:lang w:eastAsia="en-CA"/>
+      <w14:ligatures w14:val="none"/>
+    </w:rPr>
+  </w:style>
+  <w:style w:type="character" w:customStyle="1" w:styleId="HTMLPreformattedChar">
+    <w:name w:val="HTML Preformatted Char"/>
+    <w:basedOn w:val="DefaultParagraphFont"/>
+    <w:link w:val="HTMLPreformatted"/>
+    <w:uiPriority w:val="99"/>
+    <w:rsid w:val="006015CB"/>
+    <w:rPr>
+      <w:rFonts w:ascii="Courier New" w:eastAsia="Times New Roman" w:hAnsi="Courier New" w:cs="Courier New"/>
+      <w:kern w:val="0"/>
+      <w:sz w:val="20"/>
+      <w:szCs w:val="20"/>
+      <w:lang w:eastAsia="en-CA"/>
+      <w14:ligatures w14:val="none"/>
+    </w:rPr>
+  </w:style>
 </w:styles>
 </file>
 

</xml_diff>